<commit_message>
Sketch of logic. TODO: Reset state on button irq
</commit_message>
<xml_diff>
--- a/DataLogger/Inzynierka.docx
+++ b/DataLogger/Inzynierka.docx
@@ -3828,6 +3828,41 @@
     </w:p>
     <w:p>
       <w:pPr>
+        <w:ind w:left="0" w:firstLine="0"/>
+        <w:rPr/>
+      </w:pPr>
+      <w:r>
+        <w:rPr>
+          <w:rtl w:val="0"/>
+        </w:rPr>
+      </w:r>
+    </w:p>
+    <w:p>
+      <w:pPr>
+        <w:ind w:left="0" w:firstLine="0"/>
+        <w:rPr/>
+      </w:pPr>
+      <w:r>
+        <w:rPr>
+          <w:rtl w:val="0"/>
+        </w:rPr>
+        <w:t xml:space="preserve">Prawdopodobnie, podobne pytania, zadali sobie inżynierowie firmy Specialized. Stworzyli oni bowiem urządzenie, o nazwie ANGi</w:t>
+      </w:r>
+      <w:r>
+        <w:rPr>
+          <w:vertAlign w:val="superscript"/>
+        </w:rPr>
+        <w:footnoteReference w:customMarkFollows="0" w:id="0"/>
+      </w:r>
+      <w:r>
+        <w:rPr>
+          <w:rtl w:val="0"/>
+        </w:rPr>
+        <w:t xml:space="preserve">. Jest to małe urządzenie, wyposażone w akcelerometr i żyroskop. Komunikuje się ono przy użyciu Bluetooth z ich autorską aplikacją na telefon z iOS lub Androidem. Urządzenie, zamontowane na kask, wysyła powiadomienie do aplikacji, gdy rowerzysta uderzy kaskiem w przeszkodę. Rozwiązanie to, ma szereg zalet, takich jak prostota budowy i bardzo niskie zużycie energii. Jest ono jednak uzależnione od telefonu, który w przypadku wycieczek górskich, czasem wygodniej zostawić w domu. </w:t>
+      </w:r>
+    </w:p>
+    <w:p>
+      <w:pPr>
         <w:rPr/>
       </w:pPr>
       <w:r>
@@ -3908,7 +3943,7 @@
         <w:rPr>
           <w:rtl w:val="0"/>
         </w:rPr>
-        <w:t xml:space="preserve">Ponieważ docelowo, urządzenie ma zwiększać bezpieczeństwo podczas wypraw rowerowych, musi być bardzo energooszczędne. Minimalne wymaganie, to 24 godziny na jednym ładowaniu baterii. Jednocześnie, nie może być duże, aby w łatwy sposób można było zamontować je na rowerze. Pobierana lokalizacja, powinna mieć dokładność około 50m. Jest to dokładność wystarczająca, aby zobaczyć ranną osobę, leżący rower, lub usłyszeć wołanie o pomoc.</w:t>
+        <w:t xml:space="preserve">Ponieważ docelowo, urządzenie ma zwiększać bezpieczeństwo podczas wypraw rowerowych, musi być bardzo energooszczędne. Minimalne wymaganie, to 24 godziny na jednym ładowaniu baterii. Jednocześnie, nie może być duże, aby w łatwy sposób można było zamontować je na rowerze. Pobierana lokalizacja, powinna mieć dokładność około 100m. Jest to dokładność wystarczająca, aby zobaczyć ranną osobę, leżący rower, lub usłyszeć wołanie o pomoc. Ważnym jest, aby moje urządzenie było w pełni niezależne od innych urządzeń, jak np. telefon.</w:t>
       </w:r>
       <w:r>
         <w:rPr>
@@ -4179,7 +4214,7 @@
         <w:rPr>
           <w:vertAlign w:val="superscript"/>
         </w:rPr>
-        <w:footnoteReference w:customMarkFollows="0" w:id="0"/>
+        <w:footnoteReference w:customMarkFollows="0" w:id="1"/>
       </w:r>
       <w:r>
         <w:rPr>
@@ -4226,7 +4261,7 @@
         <w:rPr>
           <w:vertAlign w:val="superscript"/>
         </w:rPr>
-        <w:footnoteReference w:customMarkFollows="0" w:id="1"/>
+        <w:footnoteReference w:customMarkFollows="0" w:id="2"/>
       </w:r>
       <w:r>
         <w:rPr>
@@ -4278,7 +4313,7 @@
         <w:rPr>
           <w:vertAlign w:val="superscript"/>
         </w:rPr>
-        <w:footnoteReference w:customMarkFollows="0" w:id="2"/>
+        <w:footnoteReference w:customMarkFollows="0" w:id="3"/>
       </w:r>
       <w:r>
         <w:rPr>
@@ -5025,7 +5060,7 @@
         <w:rPr>
           <w:vertAlign w:val="superscript"/>
         </w:rPr>
-        <w:footnoteReference w:customMarkFollows="0" w:id="3"/>
+        <w:footnoteReference w:customMarkFollows="0" w:id="4"/>
       </w:r>
       <w:r>
         <w:rPr>
@@ -5075,7 +5110,7 @@
         <w:rPr>
           <w:vertAlign w:val="superscript"/>
         </w:rPr>
-        <w:footnoteReference w:customMarkFollows="0" w:id="4"/>
+        <w:footnoteReference w:customMarkFollows="0" w:id="5"/>
       </w:r>
       <w:r>
         <w:rPr>
@@ -7646,7 +7681,7 @@
         <w:rPr>
           <w:vertAlign w:val="superscript"/>
         </w:rPr>
-        <w:footnoteReference w:customMarkFollows="0" w:id="5"/>
+        <w:footnoteReference w:customMarkFollows="0" w:id="6"/>
       </w:r>
       <w:r>
         <w:rPr>
@@ -7693,7 +7728,7 @@
         <w:rPr>
           <w:vertAlign w:val="superscript"/>
         </w:rPr>
-        <w:footnoteReference w:customMarkFollows="0" w:id="6"/>
+        <w:footnoteReference w:customMarkFollows="0" w:id="7"/>
       </w:r>
       <w:r>
         <w:rPr>
@@ -7753,7 +7788,7 @@
         <w:rPr>
           <w:vertAlign w:val="superscript"/>
         </w:rPr>
-        <w:footnoteReference w:customMarkFollows="0" w:id="7"/>
+        <w:footnoteReference w:customMarkFollows="0" w:id="8"/>
       </w:r>
       <w:r>
         <w:rPr>
@@ -7867,44 +7902,7 @@
         <w:rPr>
           <w:rtl w:val="0"/>
         </w:rPr>
-        <w:t xml:space="preserve">&lt; Może jakiś opis, czemu to jest w ogóle ważne? &gt;</w:t>
-      </w:r>
-    </w:p>
-    <w:p>
-      <w:pPr>
-        <w:rPr/>
-      </w:pPr>
-      <w:r>
-        <w:rPr>
-          <w:rtl w:val="0"/>
-        </w:rPr>
-        <w:t xml:space="preserve">&lt; Przykład rozwiązania z rynku - Specialized </w:t>
-      </w:r>
-      <w:hyperlink r:id="rId8">
-        <w:r>
-          <w:rPr>
-            <w:color w:val="1155cc"/>
-            <w:u w:val="single"/>
-            <w:rtl w:val="0"/>
-          </w:rPr>
-          <w:t xml:space="preserve">https://www.specialized.com/pl/pl/stories/angi</w:t>
-        </w:r>
-      </w:hyperlink>
-      <w:r>
-        <w:rPr>
-          <w:rtl w:val="0"/>
-        </w:rPr>
-        <w:t xml:space="preserve"> &gt;</w:t>
-      </w:r>
-    </w:p>
-    <w:p>
-      <w:pPr>
-        <w:rPr/>
-      </w:pPr>
-      <w:r>
-        <w:rPr>
-          <w:rtl w:val="0"/>
-        </w:rPr>
+        <w:t xml:space="preserve">Głównym zagadnieniem mojej pracy jest stworzenie kompletnego urządzenia, które wykryje niebezpieczne zdarzenie i da o tym informację. Z tego powodu, w mojej pracy, najwięcej uwagi poświęciłem wyborowi i obsłudze akcelerometru. W miarę moich możliwości, przeprowadziłem wstępne testy mające pomóc mi stworzyć odpowiednie algorytmy. To właśnie one, są najważniejszym elementem urządzenia. Algorytmy powinny być nie tylko niezawodne i szybkie, ale jednocześnie pozwolić na jak najmniejsze zużycie energii, niezbędnej dla działania układu. W trakcie tworzenia urządzenia, rozważałem różne podejścia do każdego z komponentów, w celu znalezienia optymalnego.</w:t>
       </w:r>
     </w:p>
     <w:p>
@@ -7962,7 +7960,7 @@
                     <pic:cNvPicPr preferRelativeResize="0"/>
                   </pic:nvPicPr>
                   <pic:blipFill>
-                    <a:blip r:embed="rId9"/>
+                    <a:blip r:embed="rId8"/>
                     <a:srcRect b="29711" l="25581" r="9302" t="23725"/>
                     <a:stretch>
                       <a:fillRect/>
@@ -7997,7 +7995,7 @@
                     <pic:cNvPicPr preferRelativeResize="0"/>
                   </pic:nvPicPr>
                   <pic:blipFill>
-                    <a:blip r:embed="rId10"/>
+                    <a:blip r:embed="rId9"/>
                     <a:srcRect b="28079" l="10299" r="8637" t="22056"/>
                     <a:stretch>
                       <a:fillRect/>
@@ -8081,6 +8079,76 @@
                 <pic:pic>
                   <pic:nvPicPr>
                     <pic:cNvPr id="0" name="image8.png"/>
+                    <pic:cNvPicPr preferRelativeResize="0"/>
+                  </pic:nvPicPr>
+                  <pic:blipFill>
+                    <a:blip r:embed="rId10"/>
+                    <a:srcRect b="0" l="0" r="0" t="0"/>
+                    <a:stretch>
+                      <a:fillRect/>
+                    </a:stretch>
+                  </pic:blipFill>
+                  <pic:spPr>
+                    <a:xfrm>
+                      <a:off x="0" y="0"/>
+                      <a:ext cx="5731200" cy="4013200"/>
+                    </a:xfrm>
+                    <a:prstGeom prst="rect"/>
+                    <a:ln/>
+                  </pic:spPr>
+                </pic:pic>
+              </a:graphicData>
+            </a:graphic>
+          </wp:inline>
+        </w:drawing>
+      </w:r>
+      <w:r>
+        <w:rPr>
+          <w:rtl w:val="0"/>
+        </w:rPr>
+      </w:r>
+    </w:p>
+    <w:p>
+      <w:pPr>
+        <w:jc w:val="center"/>
+        <w:rPr/>
+      </w:pPr>
+      <w:r>
+        <w:rPr>
+          <w:rtl w:val="0"/>
+        </w:rPr>
+        <w:t xml:space="preserve">Wykres 1. Upadek ze stromej góry. V</w:t>
+      </w:r>
+      <w:r>
+        <w:rPr>
+          <w:vertAlign w:val="subscript"/>
+          <w:rtl w:val="0"/>
+        </w:rPr>
+        <w:t xml:space="preserve">0</w:t>
+      </w:r>
+      <w:r>
+        <w:rPr>
+          <w:rtl w:val="0"/>
+        </w:rPr>
+        <w:t xml:space="preserve"> ~ 1m/s</w:t>
+      </w:r>
+    </w:p>
+    <w:p>
+      <w:pPr>
+        <w:rPr/>
+      </w:pPr>
+      <w:r>
+        <w:rPr/>
+        <w:drawing>
+          <wp:inline distB="114300" distT="114300" distL="114300" distR="114300">
+            <wp:extent cx="5731200" cy="4013200"/>
+            <wp:effectExtent b="0" l="0" r="0" t="0"/>
+            <wp:docPr id="12" name="image10.png"/>
+            <a:graphic>
+              <a:graphicData uri="http://schemas.openxmlformats.org/drawingml/2006/picture">
+                <pic:pic>
+                  <pic:nvPicPr>
+                    <pic:cNvPr id="0" name="image10.png"/>
                     <pic:cNvPicPr preferRelativeResize="0"/>
                   </pic:nvPicPr>
                   <pic:blipFill>
@@ -8119,24 +8187,35 @@
         <w:rPr>
           <w:rtl w:val="0"/>
         </w:rPr>
-        <w:t xml:space="preserve">Wykres 1. Upadek ze stromej góry. V</w:t>
+        <w:t xml:space="preserve">Wykres 2. Upadek na kamieniach. V</w:t>
       </w:r>
       <w:r>
         <w:rPr>
           <w:vertAlign w:val="subscript"/>
           <w:rtl w:val="0"/>
         </w:rPr>
-        <w:t xml:space="preserve">0</w:t>
-      </w:r>
-      <w:r>
-        <w:rPr>
-          <w:rtl w:val="0"/>
-        </w:rPr>
-        <w:t xml:space="preserve"> ~ 1m/s</w:t>
-      </w:r>
-    </w:p>
-    <w:p>
-      <w:pPr>
+        <w:t xml:space="preserve">0  </w:t>
+      </w:r>
+      <w:r>
+        <w:rPr>
+          <w:rtl w:val="0"/>
+        </w:rPr>
+        <w:t xml:space="preserve">~ 1m/s</w:t>
+      </w:r>
+    </w:p>
+    <w:p>
+      <w:pPr>
+        <w:rPr/>
+      </w:pPr>
+      <w:r>
+        <w:rPr>
+          <w:rtl w:val="0"/>
+        </w:rPr>
+      </w:r>
+    </w:p>
+    <w:p>
+      <w:pPr>
+        <w:jc w:val="center"/>
         <w:rPr/>
       </w:pPr>
       <w:r>
@@ -8145,12 +8224,12 @@
           <wp:inline distB="114300" distT="114300" distL="114300" distR="114300">
             <wp:extent cx="5731200" cy="4013200"/>
             <wp:effectExtent b="0" l="0" r="0" t="0"/>
-            <wp:docPr id="12" name="image9.png"/>
+            <wp:docPr id="5" name="image3.png"/>
             <a:graphic>
               <a:graphicData uri="http://schemas.openxmlformats.org/drawingml/2006/picture">
                 <pic:pic>
                   <pic:nvPicPr>
-                    <pic:cNvPr id="0" name="image9.png"/>
+                    <pic:cNvPr id="0" name="image3.png"/>
                     <pic:cNvPicPr preferRelativeResize="0"/>
                   </pic:nvPicPr>
                   <pic:blipFill>
@@ -8178,41 +8257,41 @@
         <w:rPr>
           <w:rtl w:val="0"/>
         </w:rPr>
-      </w:r>
-    </w:p>
-    <w:p>
-      <w:pPr>
-        <w:jc w:val="center"/>
-        <w:rPr/>
-      </w:pPr>
-      <w:r>
-        <w:rPr>
-          <w:rtl w:val="0"/>
-        </w:rPr>
-        <w:t xml:space="preserve">Wykres 2. Upadek na kamieniach. V</w:t>
+        <w:t xml:space="preserve">Wykres 3. Uderzenie w drzewo. V</w:t>
       </w:r>
       <w:r>
         <w:rPr>
           <w:vertAlign w:val="subscript"/>
           <w:rtl w:val="0"/>
         </w:rPr>
-        <w:t xml:space="preserve">0  </w:t>
-      </w:r>
-      <w:r>
-        <w:rPr>
-          <w:rtl w:val="0"/>
-        </w:rPr>
-        <w:t xml:space="preserve">~ 1m/s</w:t>
-      </w:r>
-    </w:p>
-    <w:p>
-      <w:pPr>
-        <w:rPr/>
-      </w:pPr>
-      <w:r>
-        <w:rPr>
-          <w:rtl w:val="0"/>
-        </w:rPr>
+        <w:t xml:space="preserve">0</w:t>
+      </w:r>
+      <w:r>
+        <w:rPr>
+          <w:rtl w:val="0"/>
+        </w:rPr>
+        <w:t xml:space="preserve"> ~ 1m/s</w:t>
+      </w:r>
+    </w:p>
+    <w:p>
+      <w:pPr>
+        <w:rPr/>
+      </w:pPr>
+      <w:r>
+        <w:rPr>
+          <w:rtl w:val="0"/>
+        </w:rPr>
+      </w:r>
+    </w:p>
+    <w:p>
+      <w:pPr>
+        <w:rPr/>
+      </w:pPr>
+      <w:r>
+        <w:rPr>
+          <w:rtl w:val="0"/>
+        </w:rPr>
+        <w:t xml:space="preserve">Na powyższych wykresach, bardzo dobrze widać moment uderzenia w każdym z przypadków. Bez trudu jestem również w stanie powiązać przebiegi z konkretnym momentem na nagraniu.</w:t>
       </w:r>
     </w:p>
     <w:p>
@@ -8224,99 +8303,18 @@
         <w:rPr/>
         <w:drawing>
           <wp:inline distB="114300" distT="114300" distL="114300" distR="114300">
-            <wp:extent cx="5731200" cy="4013200"/>
+            <wp:extent cx="3014663" cy="1807796"/>
             <wp:effectExtent b="0" l="0" r="0" t="0"/>
-            <wp:docPr id="5" name="image7.png"/>
+            <wp:docPr id="11" name="image9.png"/>
             <a:graphic>
               <a:graphicData uri="http://schemas.openxmlformats.org/drawingml/2006/picture">
                 <pic:pic>
                   <pic:nvPicPr>
-                    <pic:cNvPr id="0" name="image7.png"/>
+                    <pic:cNvPr id="0" name="image9.png"/>
                     <pic:cNvPicPr preferRelativeResize="0"/>
                   </pic:nvPicPr>
                   <pic:blipFill>
                     <a:blip r:embed="rId13"/>
-                    <a:srcRect b="0" l="0" r="0" t="0"/>
-                    <a:stretch>
-                      <a:fillRect/>
-                    </a:stretch>
-                  </pic:blipFill>
-                  <pic:spPr>
-                    <a:xfrm>
-                      <a:off x="0" y="0"/>
-                      <a:ext cx="5731200" cy="4013200"/>
-                    </a:xfrm>
-                    <a:prstGeom prst="rect"/>
-                    <a:ln/>
-                  </pic:spPr>
-                </pic:pic>
-              </a:graphicData>
-            </a:graphic>
-          </wp:inline>
-        </w:drawing>
-      </w:r>
-      <w:r>
-        <w:rPr>
-          <w:rtl w:val="0"/>
-        </w:rPr>
-        <w:t xml:space="preserve">Wykres 3. Uderzenie w drzewo. V</w:t>
-      </w:r>
-      <w:r>
-        <w:rPr>
-          <w:vertAlign w:val="subscript"/>
-          <w:rtl w:val="0"/>
-        </w:rPr>
-        <w:t xml:space="preserve">0</w:t>
-      </w:r>
-      <w:r>
-        <w:rPr>
-          <w:rtl w:val="0"/>
-        </w:rPr>
-        <w:t xml:space="preserve"> ~ 1m/s</w:t>
-      </w:r>
-    </w:p>
-    <w:p>
-      <w:pPr>
-        <w:rPr/>
-      </w:pPr>
-      <w:r>
-        <w:rPr>
-          <w:rtl w:val="0"/>
-        </w:rPr>
-      </w:r>
-    </w:p>
-    <w:p>
-      <w:pPr>
-        <w:rPr/>
-      </w:pPr>
-      <w:r>
-        <w:rPr>
-          <w:rtl w:val="0"/>
-        </w:rPr>
-        <w:t xml:space="preserve">Na powyższych wykresach, bardzo dobrze widać moment uderzenia w każdym z przypadków. Bez trudu jestem również w stanie powiązać przebiegi z konkretnym momentem na nagraniu.</w:t>
-      </w:r>
-    </w:p>
-    <w:p>
-      <w:pPr>
-        <w:jc w:val="center"/>
-        <w:rPr/>
-      </w:pPr>
-      <w:r>
-        <w:rPr/>
-        <w:drawing>
-          <wp:inline distB="114300" distT="114300" distL="114300" distR="114300">
-            <wp:extent cx="3014663" cy="1807796"/>
-            <wp:effectExtent b="0" l="0" r="0" t="0"/>
-            <wp:docPr id="11" name="image5.png"/>
-            <a:graphic>
-              <a:graphicData uri="http://schemas.openxmlformats.org/drawingml/2006/picture">
-                <pic:pic>
-                  <pic:nvPicPr>
-                    <pic:cNvPr id="0" name="image5.png"/>
-                    <pic:cNvPicPr preferRelativeResize="0"/>
-                  </pic:nvPicPr>
-                  <pic:blipFill>
-                    <a:blip r:embed="rId14"/>
                     <a:srcRect b="0" l="0" r="0" t="0"/>
                     <a:stretch>
                       <a:fillRect/>
@@ -8426,24 +8424,44 @@
         <w:rPr>
           <w:rtl w:val="0"/>
         </w:rPr>
-        <w:t xml:space="preserve">Ostatni z wykresów przedstawia bezpośrednie uderzenie roweru w drzewo. W tym przypadku, to oś Z jest bardzo stabilna w porównaniu do pozostałych, ponieważ rower jechał po płaskiej powierzchni do momentu zderzenia. W około piątej sekundzie, nastąpiło uderzenie w drzewo, a rower obrócił się o 180 stopni wokół osi Y. W tym przypadku, przyspieszenie w osi Z okazało się znacznie mniejsze niż oczekiwałem. Wynika to jednak najprawdopodobniej z faktu, że rower wyhamowywał już podczas  </w:t>
-      </w:r>
-    </w:p>
-    <w:p>
-      <w:pPr>
-        <w:jc w:val="center"/>
-        <w:rPr/>
-      </w:pPr>
-      <w:r>
-        <w:rPr>
-          <w:rtl w:val="0"/>
-        </w:rPr>
-      </w:r>
-    </w:p>
-    <w:p>
-      <w:pPr>
-        <w:rPr/>
-      </w:pPr>
+        <w:t xml:space="preserve">Ostatni z wykresów przedstawia bezpośrednie uderzenie roweru w drzewo. W tym przypadku, to oś Z jest bardzo stabilna w porównaniu do pozostałych, ponieważ rower jechał po płaskiej powierzchni do momentu zderzenia. W około piątej sekundzie, nastąpiło uderzenie w drzewo, a rower obrócił się o 180 stopni wokół osi Y. Przyspieszenie w osi X okazało się znacznie mniejsze niż oczekiwałem. Wynika to jednak najprawdopodobniej z faktu, że rower nie zatrzymał się na drzewie, a odbił od niego mostkiem i przekoziołkował dalej.  </w:t>
+      </w:r>
+    </w:p>
+    <w:p>
+      <w:pPr>
+        <w:jc w:val="left"/>
+        <w:rPr/>
+      </w:pPr>
+      <w:r>
+        <w:rPr>
+          <w:rtl w:val="0"/>
+        </w:rPr>
+      </w:r>
+    </w:p>
+    <w:p>
+      <w:pPr>
+        <w:jc w:val="left"/>
+        <w:rPr/>
+      </w:pPr>
+      <w:r>
+        <w:rPr>
+          <w:rtl w:val="0"/>
+        </w:rPr>
+        <w:t xml:space="preserve">Przeprowadzone testy, pozwoliły mi sprawdzić, jakie przeciążenia działają na rower w trakcie wypadku. Jednym z pierwszych wniosków, które nasunęły się już w momencie pierwszej analizy surowych danych, jest to, że ustawiłem zbyt małą częstotliwość próbkowania. Test, powinienem był przeprowadzić w możliwie najbardziej dokładnych ustawieniach. W przypadku użycia raspberry, magistrala I</w:t>
+      </w:r>
+      <w:r>
+        <w:rPr>
+          <w:vertAlign w:val="superscript"/>
+          <w:rtl w:val="0"/>
+        </w:rPr>
+        <w:t xml:space="preserve">2</w:t>
+      </w:r>
+      <w:r>
+        <w:rPr>
+          <w:rtl w:val="0"/>
+        </w:rPr>
+        <w:t xml:space="preserve">C pozwala na transmisję 12,5kB/s. Ponieważ jeden zestaw zawiera 12 bajtów, częstotliwość próbkowania mogłaby wynosić ponad 1kHz, a więc znacznie więcej niż ustalone przeze mnie 416Hz. Podobnie w przypadku skali akcelerometru. Ustalenie jej na 16g, mogłoby dokładniej pokazać szczytowe wartości, ponieważ pojedyncze próbki były ograniczone na wartości 8g. Występowanie pojedynczych próbek, znacząco różnych od pozostałych, może też świadczyć o niedokładności układu. Tutaj nasuwa się drugi wniosek, a więc konieczność stosowania filtrów dolnoprzepustowych. Filtry te pozwolą wyciąć potencjalnie wadliwe próbki, a jednocześnie usuną szum z sygnału. [TODO: Wnioski płynące z wykresów. Może dobrze byłoby jutro pojechać i nagrać taki przejazd bez rzucania rowerem?]</w:t>
+      </w:r>
       <w:r>
         <w:rPr>
           <w:rtl w:val="0"/>
@@ -8574,16 +8592,16 @@
           <wp:inline distB="114300" distT="114300" distL="114300" distR="114300">
             <wp:extent cx="2771775" cy="5924550"/>
             <wp:effectExtent b="0" l="0" r="0" t="0"/>
-            <wp:docPr id="6" name="image4.png"/>
+            <wp:docPr id="6" name="image5.png"/>
             <a:graphic>
               <a:graphicData uri="http://schemas.openxmlformats.org/drawingml/2006/picture">
                 <pic:pic>
                   <pic:nvPicPr>
-                    <pic:cNvPr id="0" name="image4.png"/>
+                    <pic:cNvPr id="0" name="image5.png"/>
                     <pic:cNvPicPr preferRelativeResize="0"/>
                   </pic:nvPicPr>
                   <pic:blipFill>
-                    <a:blip r:embed="rId15"/>
+                    <a:blip r:embed="rId14"/>
                     <a:srcRect b="0" l="0" r="0" t="0"/>
                     <a:stretch>
                       <a:fillRect/>
@@ -8732,16 +8750,16 @@
           <wp:inline distB="114300" distT="114300" distL="114300" distR="114300">
             <wp:extent cx="2648653" cy="6024563"/>
             <wp:effectExtent b="0" l="0" r="0" t="0"/>
-            <wp:docPr id="10" name="image2.png"/>
+            <wp:docPr id="10" name="image7.png"/>
             <a:graphic>
               <a:graphicData uri="http://schemas.openxmlformats.org/drawingml/2006/picture">
                 <pic:pic>
                   <pic:nvPicPr>
-                    <pic:cNvPr id="0" name="image2.png"/>
+                    <pic:cNvPr id="0" name="image7.png"/>
                     <pic:cNvPicPr preferRelativeResize="0"/>
                   </pic:nvPicPr>
                   <pic:blipFill>
-                    <a:blip r:embed="rId16"/>
+                    <a:blip r:embed="rId15"/>
                     <a:srcRect b="0" l="0" r="0" t="0"/>
                     <a:stretch>
                       <a:fillRect/>
@@ -8767,16 +8785,16 @@
           <wp:inline distB="114300" distT="114300" distL="114300" distR="114300">
             <wp:extent cx="2962481" cy="6005513"/>
             <wp:effectExtent b="0" l="0" r="0" t="0"/>
-            <wp:docPr id="4" name="image6.png"/>
+            <wp:docPr id="4" name="image2.png"/>
             <a:graphic>
               <a:graphicData uri="http://schemas.openxmlformats.org/drawingml/2006/picture">
                 <pic:pic>
                   <pic:nvPicPr>
-                    <pic:cNvPr id="0" name="image6.png"/>
+                    <pic:cNvPr id="0" name="image2.png"/>
                     <pic:cNvPicPr preferRelativeResize="0"/>
                   </pic:nvPicPr>
                   <pic:blipFill>
-                    <a:blip r:embed="rId17"/>
+                    <a:blip r:embed="rId16"/>
                     <a:srcRect b="0" l="0" r="0" t="0"/>
                     <a:stretch>
                       <a:fillRect/>
@@ -8836,16 +8854,16 @@
           <wp:inline distB="114300" distT="114300" distL="114300" distR="114300">
             <wp:extent cx="5731200" cy="4419600"/>
             <wp:effectExtent b="0" l="0" r="0" t="0"/>
-            <wp:docPr id="3" name="image3.png"/>
+            <wp:docPr id="3" name="image4.png"/>
             <a:graphic>
               <a:graphicData uri="http://schemas.openxmlformats.org/drawingml/2006/picture">
                 <pic:pic>
                   <pic:nvPicPr>
-                    <pic:cNvPr id="0" name="image3.png"/>
+                    <pic:cNvPr id="0" name="image4.png"/>
                     <pic:cNvPicPr preferRelativeResize="0"/>
                   </pic:nvPicPr>
                   <pic:blipFill>
-                    <a:blip r:embed="rId18"/>
+                    <a:blip r:embed="rId17"/>
                     <a:srcRect b="0" l="0" r="0" t="0"/>
                     <a:stretch>
                       <a:fillRect/>
@@ -8912,16 +8930,16 @@
           <wp:inline distB="114300" distT="114300" distL="114300" distR="114300">
             <wp:extent cx="5731200" cy="4318000"/>
             <wp:effectExtent b="0" l="0" r="0" t="0"/>
-            <wp:docPr id="7" name="image10.png"/>
+            <wp:docPr id="7" name="image6.png"/>
             <a:graphic>
               <a:graphicData uri="http://schemas.openxmlformats.org/drawingml/2006/picture">
                 <pic:pic>
                   <pic:nvPicPr>
-                    <pic:cNvPr id="0" name="image10.png"/>
+                    <pic:cNvPr id="0" name="image6.png"/>
                     <pic:cNvPicPr preferRelativeResize="0"/>
                   </pic:nvPicPr>
                   <pic:blipFill>
-                    <a:blip r:embed="rId19"/>
+                    <a:blip r:embed="rId18"/>
                     <a:srcRect b="0" l="0" r="0" t="0"/>
                     <a:stretch>
                       <a:fillRect/>
@@ -9484,8 +9502,8 @@
       </w:r>
     </w:p>
     <w:sectPr>
-      <w:footerReference r:id="rId20" w:type="default"/>
-      <w:footerReference r:id="rId21" w:type="first"/>
+      <w:footerReference r:id="rId19" w:type="default"/>
+      <w:footerReference r:id="rId20" w:type="first"/>
       <w:pgSz w:h="16834" w:w="11909" w:orient="portrait"/>
       <w:pgMar w:bottom="1440" w:top="1440" w:left="1440" w:right="1440" w:header="720" w:footer="720"/>
       <w:pgNumType w:start="1"/>
@@ -9543,7 +9561,7 @@
 
 <file path=word/footnotes.xml><?xml version="1.0" encoding="utf-8"?>
 <w:footnotes xmlns:mc="http://schemas.openxmlformats.org/markup-compatibility/2006" xmlns:o="urn:schemas-microsoft-com:office:office" xmlns:r="http://schemas.openxmlformats.org/officeDocument/2006/relationships" xmlns:m="http://schemas.openxmlformats.org/officeDocument/2006/math" xmlns:v="urn:schemas-microsoft-com:vml" xmlns:wp="http://schemas.openxmlformats.org/drawingml/2006/wordprocessingDrawing" xmlns:w10="urn:schemas-microsoft-com:office:word" xmlns:w="http://schemas.openxmlformats.org/wordprocessingml/2006/main" xmlns:wne="http://schemas.microsoft.com/office/word/2006/wordml" xmlns:sl="http://schemas.openxmlformats.org/schemaLibrary/2006/main" xmlns:a="http://schemas.openxmlformats.org/drawingml/2006/main" xmlns:pic="http://schemas.openxmlformats.org/drawingml/2006/picture" xmlns:c="http://schemas.openxmlformats.org/drawingml/2006/chart" xmlns:lc="http://schemas.openxmlformats.org/drawingml/2006/lockedCanvas" xmlns:dgm="http://schemas.openxmlformats.org/drawingml/2006/diagram" xmlns:wps="http://schemas.microsoft.com/office/word/2010/wordprocessingShape" xmlns:wpg="http://schemas.microsoft.com/office/word/2010/wordprocessingGroup" xmlns:w14="http://schemas.microsoft.com/office/word/2010/wordml" xmlns:w15="http://schemas.microsoft.com/office/word/2012/wordml">
-  <w:footnote w:id="0">
+  <w:footnote w:id="1">
     <w:p>
       <w:pPr>
         <w:spacing w:line="240" w:lineRule="auto"/>
@@ -9596,7 +9614,7 @@
       </w:r>
     </w:p>
   </w:footnote>
-  <w:footnote w:id="1">
+  <w:footnote w:id="2">
     <w:p>
       <w:pPr>
         <w:spacing w:line="240" w:lineRule="auto"/>
@@ -9622,7 +9640,7 @@
       </w:r>
     </w:p>
   </w:footnote>
-  <w:footnote w:id="2">
+  <w:footnote w:id="3">
     <w:p>
       <w:pPr>
         <w:spacing w:line="240" w:lineRule="auto"/>
@@ -9648,7 +9666,7 @@
       </w:r>
     </w:p>
   </w:footnote>
-  <w:footnote w:id="5">
+  <w:footnote w:id="6">
     <w:p>
       <w:pPr>
         <w:spacing w:line="240" w:lineRule="auto"/>
@@ -9674,7 +9692,7 @@
       </w:r>
     </w:p>
   </w:footnote>
-  <w:footnote w:id="6">
+  <w:footnote w:id="7">
     <w:p>
       <w:pPr>
         <w:spacing w:line="240" w:lineRule="auto"/>
@@ -9700,7 +9718,7 @@
       </w:r>
     </w:p>
   </w:footnote>
-  <w:footnote w:id="7">
+  <w:footnote w:id="8">
     <w:p>
       <w:pPr>
         <w:spacing w:line="240" w:lineRule="auto"/>
@@ -9726,7 +9744,7 @@
       </w:r>
     </w:p>
   </w:footnote>
-  <w:footnote w:id="3">
+  <w:footnote w:id="4">
     <w:p>
       <w:pPr>
         <w:spacing w:line="240" w:lineRule="auto"/>
@@ -9752,7 +9770,7 @@
       </w:r>
     </w:p>
   </w:footnote>
-  <w:footnote w:id="4">
+  <w:footnote w:id="5">
     <w:p>
       <w:pPr>
         <w:spacing w:line="240" w:lineRule="auto"/>
@@ -9775,6 +9793,47 @@
           <w:rtl w:val="0"/>
         </w:rPr>
         <w:t xml:space="preserve"> https://www.st.com/resource/en/datasheet/stm32f303k8.pdf</w:t>
+      </w:r>
+    </w:p>
+  </w:footnote>
+  <w:footnote w:id="0">
+    <w:p>
+      <w:pPr>
+        <w:spacing w:line="240" w:lineRule="auto"/>
+        <w:rPr>
+          <w:sz w:val="20"/>
+          <w:szCs w:val="20"/>
+        </w:rPr>
+      </w:pPr>
+      <w:r>
+        <w:rPr>
+          <w:rStyle w:val="FootnoteReference"/>
+          <w:vertAlign w:val="superscript"/>
+        </w:rPr>
+        <w:footnoteRef/>
+      </w:r>
+      <w:r>
+        <w:rPr>
+          <w:sz w:val="20"/>
+          <w:szCs w:val="20"/>
+          <w:rtl w:val="0"/>
+        </w:rPr>
+        <w:t xml:space="preserve"> </w:t>
+      </w:r>
+      <w:hyperlink r:id="rId1">
+        <w:r>
+          <w:rPr>
+            <w:color w:val="1155cc"/>
+            <w:u w:val="single"/>
+            <w:rtl w:val="0"/>
+          </w:rPr>
+          <w:t xml:space="preserve">https://www.specialized.com/pl/pl/stories/angi</w:t>
+        </w:r>
+      </w:hyperlink>
+      <w:r>
+        <w:rPr>
+          <w:rtl w:val="0"/>
+        </w:rPr>
       </w:r>
     </w:p>
   </w:footnote>

</xml_diff>

<commit_message>
Added FSMs. Thesis update
</commit_message>
<xml_diff>
--- a/DataLogger/Inzynierka.docx
+++ b/DataLogger/Inzynierka.docx
@@ -7951,12 +7951,12 @@
           <wp:inline distB="114300" distT="114300" distL="114300" distR="114300">
             <wp:extent cx="3733800" cy="2000250"/>
             <wp:effectExtent b="0" l="0" r="0" t="0"/>
-            <wp:docPr id="2" name="image11.jpg"/>
+            <wp:docPr id="2" name="image17.jpg"/>
             <a:graphic>
               <a:graphicData uri="http://schemas.openxmlformats.org/drawingml/2006/picture">
                 <pic:pic>
                   <pic:nvPicPr>
-                    <pic:cNvPr id="0" name="image11.jpg"/>
+                    <pic:cNvPr id="0" name="image17.jpg"/>
                     <pic:cNvPicPr preferRelativeResize="0"/>
                   </pic:nvPicPr>
                   <pic:blipFill>
@@ -7986,12 +7986,12 @@
           <wp:inline distB="114300" distT="114300" distL="114300" distR="114300">
             <wp:extent cx="3742067" cy="1725338"/>
             <wp:effectExtent b="0" l="0" r="0" t="0"/>
-            <wp:docPr id="9" name="image12.jpg"/>
+            <wp:docPr id="13" name="image16.jpg"/>
             <a:graphic>
               <a:graphicData uri="http://schemas.openxmlformats.org/drawingml/2006/picture">
                 <pic:pic>
                   <pic:nvPicPr>
-                    <pic:cNvPr id="0" name="image12.jpg"/>
+                    <pic:cNvPr id="0" name="image16.jpg"/>
                     <pic:cNvPicPr preferRelativeResize="0"/>
                   </pic:nvPicPr>
                   <pic:blipFill>
@@ -8073,12 +8073,12 @@
           <wp:inline distB="114300" distT="114300" distL="114300" distR="114300">
             <wp:extent cx="5731200" cy="4013200"/>
             <wp:effectExtent b="0" l="0" r="0" t="0"/>
-            <wp:docPr id="8" name="image8.png"/>
+            <wp:docPr id="12" name="image5.png"/>
             <a:graphic>
               <a:graphicData uri="http://schemas.openxmlformats.org/drawingml/2006/picture">
                 <pic:pic>
                   <pic:nvPicPr>
-                    <pic:cNvPr id="0" name="image8.png"/>
+                    <pic:cNvPr id="0" name="image5.png"/>
                     <pic:cNvPicPr preferRelativeResize="0"/>
                   </pic:nvPicPr>
                   <pic:blipFill>
@@ -8143,12 +8143,12 @@
           <wp:inline distB="114300" distT="114300" distL="114300" distR="114300">
             <wp:extent cx="5731200" cy="4013200"/>
             <wp:effectExtent b="0" l="0" r="0" t="0"/>
-            <wp:docPr id="12" name="image10.png"/>
+            <wp:docPr id="17" name="image11.png"/>
             <a:graphic>
               <a:graphicData uri="http://schemas.openxmlformats.org/drawingml/2006/picture">
                 <pic:pic>
                   <pic:nvPicPr>
-                    <pic:cNvPr id="0" name="image10.png"/>
+                    <pic:cNvPr id="0" name="image11.png"/>
                     <pic:cNvPicPr preferRelativeResize="0"/>
                   </pic:nvPicPr>
                   <pic:blipFill>
@@ -8224,12 +8224,12 @@
           <wp:inline distB="114300" distT="114300" distL="114300" distR="114300">
             <wp:extent cx="5731200" cy="4013200"/>
             <wp:effectExtent b="0" l="0" r="0" t="0"/>
-            <wp:docPr id="5" name="image3.png"/>
+            <wp:docPr id="5" name="image8.png"/>
             <a:graphic>
               <a:graphicData uri="http://schemas.openxmlformats.org/drawingml/2006/picture">
                 <pic:pic>
                   <pic:nvPicPr>
-                    <pic:cNvPr id="0" name="image3.png"/>
+                    <pic:cNvPr id="0" name="image8.png"/>
                     <pic:cNvPicPr preferRelativeResize="0"/>
                   </pic:nvPicPr>
                   <pic:blipFill>
@@ -8305,12 +8305,12 @@
           <wp:inline distB="114300" distT="114300" distL="114300" distR="114300">
             <wp:extent cx="3014663" cy="1807796"/>
             <wp:effectExtent b="0" l="0" r="0" t="0"/>
-            <wp:docPr id="11" name="image9.png"/>
+            <wp:docPr id="16" name="image6.png"/>
             <a:graphic>
               <a:graphicData uri="http://schemas.openxmlformats.org/drawingml/2006/picture">
                 <pic:pic>
                   <pic:nvPicPr>
-                    <pic:cNvPr id="0" name="image9.png"/>
+                    <pic:cNvPr id="0" name="image6.png"/>
                     <pic:cNvPicPr preferRelativeResize="0"/>
                   </pic:nvPicPr>
                   <pic:blipFill>
@@ -8460,28 +8460,8 @@
         <w:rPr>
           <w:rtl w:val="0"/>
         </w:rPr>
-        <w:t xml:space="preserve">C pozwala na transmisję 12,5kB/s. Ponieważ jeden zestaw zawiera 12 bajtów, częstotliwość próbkowania mogłaby wynosić ponad 1kHz, a więc znacznie więcej niż ustalone przeze mnie 416Hz. Podobnie w przypadku skali akcelerometru. Ustalenie jej na 16g, mogłoby dokładniej pokazać szczytowe wartości, ponieważ pojedyncze próbki były ograniczone na wartości 8g. Występowanie pojedynczych próbek, znacząco różnych od pozostałych, może też świadczyć o niedokładności układu. Tutaj nasuwa się drugi wniosek, a więc konieczność stosowania filtrów dolnoprzepustowych. Filtry te pozwolą wyciąć potencjalnie wadliwe próbki, a jednocześnie usuną szum z sygnału. [TODO: Wnioski płynące z wykresów. Może dobrze byłoby jutro pojechać i nagrać taki przejazd bez rzucania rowerem?]</w:t>
-      </w:r>
-      <w:r>
-        <w:rPr>
-          <w:rtl w:val="0"/>
-        </w:rPr>
-      </w:r>
-    </w:p>
-    <w:p>
-      <w:pPr>
-        <w:rPr/>
-      </w:pPr>
-      <w:r>
-        <w:rPr>
-          <w:rtl w:val="0"/>
-        </w:rPr>
-      </w:r>
-    </w:p>
-    <w:p>
-      <w:pPr>
-        <w:rPr/>
-      </w:pPr>
+        <w:t xml:space="preserve">C pozwala na transmisję 12,5kB/s. Ponieważ jeden zestaw zawiera 12 bajtów, częstotliwość próbkowania mogłaby wynosić ponad 1kHz, a więc znacznie więcej niż ustalone przeze mnie 416Hz. Podobnie w przypadku skali akcelerometru. Ustalenie jej na 16g, mogłoby dokładniej pokazać szczytowe wartości, ponieważ pojedyncze próbki były ograniczone na wartości 8g. Występowanie pojedynczych próbek, znacząco różnych od pozostałych, może też świadczyć o niedokładności układu. Tutaj nasuwa się drugi wniosek, a więc konieczność stosowania filtrów dolnoprzepustowych. Filtry te pozwolą wyciąć potencjalnie wadliwe próbki, a jednocześnie usuną szum z sygnału.</w:t>
+      </w:r>
       <w:r>
         <w:rPr>
           <w:rtl w:val="0"/>
@@ -8592,12 +8572,12 @@
           <wp:inline distB="114300" distT="114300" distL="114300" distR="114300">
             <wp:extent cx="2771775" cy="5924550"/>
             <wp:effectExtent b="0" l="0" r="0" t="0"/>
-            <wp:docPr id="6" name="image5.png"/>
+            <wp:docPr id="7" name="image13.png"/>
             <a:graphic>
               <a:graphicData uri="http://schemas.openxmlformats.org/drawingml/2006/picture">
                 <pic:pic>
                   <pic:nvPicPr>
-                    <pic:cNvPr id="0" name="image5.png"/>
+                    <pic:cNvPr id="0" name="image13.png"/>
                     <pic:cNvPicPr preferRelativeResize="0"/>
                   </pic:nvPicPr>
                   <pic:blipFill>
@@ -8750,12 +8730,12 @@
           <wp:inline distB="114300" distT="114300" distL="114300" distR="114300">
             <wp:extent cx="2648653" cy="6024563"/>
             <wp:effectExtent b="0" l="0" r="0" t="0"/>
-            <wp:docPr id="10" name="image7.png"/>
+            <wp:docPr id="15" name="image3.png"/>
             <a:graphic>
               <a:graphicData uri="http://schemas.openxmlformats.org/drawingml/2006/picture">
                 <pic:pic>
                   <pic:nvPicPr>
-                    <pic:cNvPr id="0" name="image7.png"/>
+                    <pic:cNvPr id="0" name="image3.png"/>
                     <pic:cNvPicPr preferRelativeResize="0"/>
                   </pic:nvPicPr>
                   <pic:blipFill>
@@ -8854,12 +8834,12 @@
           <wp:inline distB="114300" distT="114300" distL="114300" distR="114300">
             <wp:extent cx="5731200" cy="4419600"/>
             <wp:effectExtent b="0" l="0" r="0" t="0"/>
-            <wp:docPr id="3" name="image4.png"/>
+            <wp:docPr id="3" name="image14.png"/>
             <a:graphic>
               <a:graphicData uri="http://schemas.openxmlformats.org/drawingml/2006/picture">
                 <pic:pic>
                   <pic:nvPicPr>
-                    <pic:cNvPr id="0" name="image4.png"/>
+                    <pic:cNvPr id="0" name="image14.png"/>
                     <pic:cNvPicPr preferRelativeResize="0"/>
                   </pic:nvPicPr>
                   <pic:blipFill>
@@ -8930,12 +8910,12 @@
           <wp:inline distB="114300" distT="114300" distL="114300" distR="114300">
             <wp:extent cx="5731200" cy="4318000"/>
             <wp:effectExtent b="0" l="0" r="0" t="0"/>
-            <wp:docPr id="7" name="image6.png"/>
+            <wp:docPr id="10" name="image15.png"/>
             <a:graphic>
               <a:graphicData uri="http://schemas.openxmlformats.org/drawingml/2006/picture">
                 <pic:pic>
                   <pic:nvPicPr>
-                    <pic:cNvPr id="0" name="image6.png"/>
+                    <pic:cNvPr id="0" name="image15.png"/>
                     <pic:cNvPicPr preferRelativeResize="0"/>
                   </pic:nvPicPr>
                   <pic:blipFill>
@@ -9024,40 +9004,317 @@
         <w:rPr>
           <w:rtl w:val="0"/>
         </w:rPr>
-        <w:t xml:space="preserve">&lt; Opisać kluczowe funkcje, co jest co &gt;</w:t>
-      </w:r>
-    </w:p>
-    <w:p>
-      <w:pPr>
-        <w:rPr/>
-      </w:pPr>
-      <w:r>
-        <w:rPr>
-          <w:rtl w:val="0"/>
-        </w:rPr>
-        <w:t xml:space="preserve">&lt; Może jakieś testy z akcelerometrem na surowych danych? &gt;</w:t>
-      </w:r>
-    </w:p>
-    <w:p>
-      <w:pPr>
-        <w:rPr/>
-      </w:pPr>
-      <w:r>
-        <w:rPr>
-          <w:rtl w:val="0"/>
-        </w:rPr>
-        <w:t xml:space="preserve">&lt; W sumie niegłupie. Można pojeździć po mieście i wolskim, zebrać dane i zrobić różne tryby jazdy - mtb, road, itp. Ba, nawet rowery można rozróżniać &gt;</w:t>
-      </w:r>
-    </w:p>
-    <w:p>
-      <w:pPr>
-        <w:rPr/>
-      </w:pPr>
-      <w:r>
-        <w:rPr>
-          <w:rtl w:val="0"/>
-        </w:rPr>
-        <w:t xml:space="preserve">&lt; TODO: Ustalić, czy da się zrobić logger po BT &gt; &lt;DONE&gt;</w:t>
+        <w:t xml:space="preserve">Na podstawie wcześniejszych rozważań, zdecydowałem, że optymalnym podejściem będzie skorzystanie z wbudowanej w akcelerometr maszyny stanów. Pozwoli to zaoszczędzić znaczne ilości energii, bez utraty skuteczności.</w:t>
+      </w:r>
+    </w:p>
+    <w:p>
+      <w:pPr>
+        <w:rPr/>
+      </w:pPr>
+      <w:r>
+        <w:rPr>
+          <w:rtl w:val="0"/>
+        </w:rPr>
+        <w:t xml:space="preserve">Na podstawie przeprowadzonych testów, zdecydowałem się na implementację czterech, niezależnych maszyn stanów.</w:t>
+      </w:r>
+    </w:p>
+    <w:p>
+      <w:pPr>
+        <w:rPr>
+          <w:b w:val="1"/>
+        </w:rPr>
+      </w:pPr>
+      <w:r>
+        <w:rPr>
+          <w:b w:val="1"/>
+          <w:rtl w:val="0"/>
+        </w:rPr>
+        <w:t xml:space="preserve">Wykrywanie przeciążenia w dowolnej osi</w:t>
+      </w:r>
+    </w:p>
+    <w:p>
+      <w:pPr>
+        <w:rPr>
+          <w:b w:val="1"/>
+        </w:rPr>
+      </w:pPr>
+      <w:r>
+        <w:rPr>
+          <w:rtl w:val="0"/>
+        </w:rPr>
+      </w:r>
+    </w:p>
+    <w:p>
+      <w:pPr>
+        <w:jc w:val="center"/>
+        <w:rPr/>
+      </w:pPr>
+      <w:r>
+        <w:rPr/>
+        <w:drawing>
+          <wp:inline distB="114300" distT="114300" distL="114300" distR="114300">
+            <wp:extent cx="1152525" cy="2105025"/>
+            <wp:effectExtent b="0" l="0" r="0" t="0"/>
+            <wp:docPr id="9" name="image4.png"/>
+            <a:graphic>
+              <a:graphicData uri="http://schemas.openxmlformats.org/drawingml/2006/picture">
+                <pic:pic>
+                  <pic:nvPicPr>
+                    <pic:cNvPr id="0" name="image4.png"/>
+                    <pic:cNvPicPr preferRelativeResize="0"/>
+                  </pic:nvPicPr>
+                  <pic:blipFill>
+                    <a:blip r:embed="rId19"/>
+                    <a:srcRect b="0" l="0" r="0" t="0"/>
+                    <a:stretch>
+                      <a:fillRect/>
+                    </a:stretch>
+                  </pic:blipFill>
+                  <pic:spPr>
+                    <a:xfrm>
+                      <a:off x="0" y="0"/>
+                      <a:ext cx="1152525" cy="2105025"/>
+                    </a:xfrm>
+                    <a:prstGeom prst="rect"/>
+                    <a:ln/>
+                  </pic:spPr>
+                </pic:pic>
+              </a:graphicData>
+            </a:graphic>
+          </wp:inline>
+        </w:drawing>
+      </w:r>
+      <w:r>
+        <w:rPr>
+          <w:rtl w:val="0"/>
+        </w:rPr>
+      </w:r>
+    </w:p>
+    <w:p>
+      <w:pPr>
+        <w:rPr/>
+      </w:pPr>
+      <w:r>
+        <w:rPr>
+          <w:rtl w:val="0"/>
+        </w:rPr>
+        <w:t xml:space="preserve">Pierwsza, najprostsza z maszyn stanów, wykrywa znaczne przyspieszenie w dowolnej osi. Odpowiada ona na występowanie krótkich skoków o bardzo dużej wartości, w trakcie zdarzenia. Gdy przyspieszenie jest większe niż 6g, ustawiam wbudowany licznik na 50ms. Po tym czasie, ponownie sprawdzam wartość przyspieszenia. Jeśli jest ona większa, niż 6g, wyzwolony zostaje alarm. Takie podejście, pozwala na usunięcie pojedynczych, fałszywych próbek. Jednocześnie, duża wartość przyspieszenia pozwoli uniknąć alarmów podczas zwyczajnej jazdy.</w:t>
+      </w:r>
+    </w:p>
+    <w:p>
+      <w:pPr>
+        <w:rPr/>
+      </w:pPr>
+      <w:r>
+        <w:rPr>
+          <w:rtl w:val="0"/>
+        </w:rPr>
+      </w:r>
+    </w:p>
+    <w:p>
+      <w:pPr>
+        <w:rPr>
+          <w:b w:val="1"/>
+        </w:rPr>
+      </w:pPr>
+      <w:r>
+        <w:rPr>
+          <w:b w:val="1"/>
+          <w:rtl w:val="0"/>
+        </w:rPr>
+        <w:t xml:space="preserve">Wykrywanie przewróconego roweru</w:t>
+      </w:r>
+    </w:p>
+    <w:p>
+      <w:pPr>
+        <w:rPr>
+          <w:b w:val="1"/>
+        </w:rPr>
+      </w:pPr>
+      <w:r>
+        <w:rPr>
+          <w:rtl w:val="0"/>
+        </w:rPr>
+      </w:r>
+    </w:p>
+    <w:p>
+      <w:pPr>
+        <w:jc w:val="center"/>
+        <w:rPr>
+          <w:b w:val="1"/>
+        </w:rPr>
+      </w:pPr>
+      <w:r>
+        <w:rPr>
+          <w:b w:val="1"/>
+        </w:rPr>
+        <w:drawing>
+          <wp:inline distB="114300" distT="114300" distL="114300" distR="114300">
+            <wp:extent cx="1657350" cy="2962275"/>
+            <wp:effectExtent b="0" l="0" r="0" t="0"/>
+            <wp:docPr id="8" name="image12.png"/>
+            <a:graphic>
+              <a:graphicData uri="http://schemas.openxmlformats.org/drawingml/2006/picture">
+                <pic:pic>
+                  <pic:nvPicPr>
+                    <pic:cNvPr id="0" name="image12.png"/>
+                    <pic:cNvPicPr preferRelativeResize="0"/>
+                  </pic:nvPicPr>
+                  <pic:blipFill>
+                    <a:blip r:embed="rId20"/>
+                    <a:srcRect b="0" l="0" r="0" t="0"/>
+                    <a:stretch>
+                      <a:fillRect/>
+                    </a:stretch>
+                  </pic:blipFill>
+                  <pic:spPr>
+                    <a:xfrm>
+                      <a:off x="0" y="0"/>
+                      <a:ext cx="1657350" cy="2962275"/>
+                    </a:xfrm>
+                    <a:prstGeom prst="rect"/>
+                    <a:ln/>
+                  </pic:spPr>
+                </pic:pic>
+              </a:graphicData>
+            </a:graphic>
+          </wp:inline>
+        </w:drawing>
+      </w:r>
+      <w:r>
+        <w:rPr>
+          <w:rtl w:val="0"/>
+        </w:rPr>
+      </w:r>
+    </w:p>
+    <w:p>
+      <w:pPr>
+        <w:rPr/>
+      </w:pPr>
+      <w:r>
+        <w:rPr>
+          <w:rtl w:val="0"/>
+        </w:rPr>
+        <w:t xml:space="preserve">Dwie kolejne maszyny odpowiadają za monitorowanie nachylenia roweru. Podczas jazdy, rower skręca i poddawany jest wielu przeciążeniom również na osi prostopadłej do kierunku jazdy. Niemniej jednak, w znakomitej większości przypadków, rower po upadku pozostanie przechylony na jedną ze stron. Wybrane maszyny, wykorzystują wbudowany licznik. Co dwie sekundy, sprawdzane jest odchylenie roweru. Jeśli przez dwie minuty rower jest przechylony, wyzwolony zostaje alarm.</w:t>
+      </w:r>
+    </w:p>
+    <w:p>
+      <w:pPr>
+        <w:rPr/>
+      </w:pPr>
+      <w:r>
+        <w:rPr>
+          <w:rtl w:val="0"/>
+        </w:rPr>
+      </w:r>
+    </w:p>
+    <w:p>
+      <w:pPr>
+        <w:rPr/>
+      </w:pPr>
+      <w:r>
+        <w:rPr>
+          <w:rtl w:val="0"/>
+        </w:rPr>
+      </w:r>
+    </w:p>
+    <w:p>
+      <w:pPr>
+        <w:rPr/>
+      </w:pPr>
+      <w:r>
+        <w:rPr>
+          <w:b w:val="1"/>
+          <w:rtl w:val="0"/>
+        </w:rPr>
+        <w:t xml:space="preserve">Wykrywanie uderzenia z przewrotu</w:t>
+      </w:r>
+      <w:r>
+        <w:rPr>
+          <w:rtl w:val="0"/>
+        </w:rPr>
+      </w:r>
+    </w:p>
+    <w:p>
+      <w:pPr>
+        <w:jc w:val="center"/>
+        <w:rPr/>
+      </w:pPr>
+      <w:r>
+        <w:rPr>
+          <w:rtl w:val="0"/>
+        </w:rPr>
+      </w:r>
+    </w:p>
+    <w:p>
+      <w:pPr>
+        <w:jc w:val="center"/>
+        <w:rPr/>
+      </w:pPr>
+      <w:r>
+        <w:rPr/>
+        <w:drawing>
+          <wp:inline distB="114300" distT="114300" distL="114300" distR="114300">
+            <wp:extent cx="1933575" cy="5153025"/>
+            <wp:effectExtent b="0" l="0" r="0" t="0"/>
+            <wp:docPr id="6" name="image7.png"/>
+            <a:graphic>
+              <a:graphicData uri="http://schemas.openxmlformats.org/drawingml/2006/picture">
+                <pic:pic>
+                  <pic:nvPicPr>
+                    <pic:cNvPr id="0" name="image7.png"/>
+                    <pic:cNvPicPr preferRelativeResize="0"/>
+                  </pic:nvPicPr>
+                  <pic:blipFill>
+                    <a:blip r:embed="rId21"/>
+                    <a:srcRect b="0" l="0" r="0" t="0"/>
+                    <a:stretch>
+                      <a:fillRect/>
+                    </a:stretch>
+                  </pic:blipFill>
+                  <pic:spPr>
+                    <a:xfrm>
+                      <a:off x="0" y="0"/>
+                      <a:ext cx="1933575" cy="5153025"/>
+                    </a:xfrm>
+                    <a:prstGeom prst="rect"/>
+                    <a:ln/>
+                  </pic:spPr>
+                </pic:pic>
+              </a:graphicData>
+            </a:graphic>
+          </wp:inline>
+        </w:drawing>
+      </w:r>
+      <w:r>
+        <w:rPr>
+          <w:rtl w:val="0"/>
+        </w:rPr>
+      </w:r>
+    </w:p>
+    <w:p>
+      <w:pPr>
+        <w:rPr/>
+      </w:pPr>
+      <w:r>
+        <w:rPr>
+          <w:rtl w:val="0"/>
+        </w:rPr>
+        <w:t xml:space="preserve">Ostatnia z przykładowych maszyn stanów, wykrywa uderzenie w osi Z, czyli np. najechanie na korzeń, a następnie przez 60 sekund sprawdza, czy rower wrócił do wyjściowej pozycji, tj. pozycji zwykłej jazdy. W przypadku, gdy przez 60 sekund rower nie zostanie przejdzie przez pozycję jazdy (nie powróci do pionu), uruchomiony zostanie alarm. Maszyna ta, okazuje się być najdokładniejszą z prezentowanych przeze mnie. Wynika to z faktu, że oś Z jest osią najbardziej stabilną w trakcie jazdy. Pozostałe maszyny, stanowią więc uzupełnienie ostatniej.</w:t>
+      </w:r>
+    </w:p>
+    <w:p>
+      <w:pPr>
+        <w:pStyle w:val="Heading2"/>
+        <w:rPr/>
+      </w:pPr>
+      <w:bookmarkStart w:colFirst="0" w:colLast="0" w:name="_fl1m20vix1tf" w:id="34"/>
+      <w:bookmarkEnd w:id="34"/>
+      <w:r>
+        <w:rPr>
+          <w:rtl w:val="0"/>
+        </w:rPr>
+        <w:t xml:space="preserve">LTE</w:t>
       </w:r>
     </w:p>
     <w:p>
@@ -9065,35 +9322,183 @@
         <w:pStyle w:val="Heading3"/>
         <w:rPr/>
       </w:pPr>
-      <w:bookmarkStart w:colFirst="0" w:colLast="0" w:name="_um6nodhcwgfn" w:id="34"/>
-      <w:bookmarkEnd w:id="34"/>
-      <w:r>
-        <w:rPr>
-          <w:rtl w:val="0"/>
-        </w:rPr>
-        <w:t xml:space="preserve">Analiza zużycia energii układu w różnych trybach</w:t>
-      </w:r>
-    </w:p>
-    <w:p>
-      <w:pPr>
-        <w:rPr/>
-      </w:pPr>
-      <w:r>
-        <w:rPr>
-          <w:rtl w:val="0"/>
-        </w:rPr>
-        <w:t xml:space="preserve">&lt; Podpiąć pod otii i wyznaczyć &gt;</w:t>
-      </w:r>
-    </w:p>
-    <w:p>
-      <w:pPr>
-        <w:rPr/>
-      </w:pPr>
-      <w:r>
-        <w:rPr>
-          <w:rtl w:val="0"/>
-        </w:rPr>
-        <w:t xml:space="preserve">&lt; Napisać ile zyskujemy na LP i że trzeba go wybrać &gt;</w:t>
+      <w:bookmarkStart w:colFirst="0" w:colLast="0" w:name="_40u7xsuciili" w:id="35"/>
+      <w:bookmarkEnd w:id="35"/>
+      <w:r>
+        <w:rPr>
+          <w:rtl w:val="0"/>
+        </w:rPr>
+        <w:t xml:space="preserve">Implementacja powiadamiania o zdarzeniu</w:t>
+      </w:r>
+    </w:p>
+    <w:p>
+      <w:pPr>
+        <w:rPr/>
+      </w:pPr>
+      <w:r>
+        <w:rPr>
+          <w:rtl w:val="0"/>
+        </w:rPr>
+        <w:t xml:space="preserve">Do mojej pracy, zdecydowałem się na wysłanie prostego powiadomienia tekstowego, przy użyciu SMS. Za tym rozwiązaniem, przemawia stabilność i niezawodność sieci komórkowych, mających obecnie niemal całkowite pokrycie, nawet w górach. Wysłanie SMS, jest również zgodne z uniezależnieniem układu od zewnętrznych komponentów, ponieważ nie wymaga ono żadnych aplikacji. W łatwy sposób, mogę również wysłać tzw. pinezkę map google w postaci URL, co znacząco ułatwi odbiorcy interpretację lokalizacji. Nie potrzeba więc do tego żadnej aplikacji.</w:t>
+      </w:r>
+    </w:p>
+    <w:p>
+      <w:pPr>
+        <w:rPr/>
+      </w:pPr>
+      <w:r>
+        <w:rPr>
+          <w:rtl w:val="0"/>
+        </w:rPr>
+      </w:r>
+    </w:p>
+    <w:p>
+      <w:pPr>
+        <w:rPr/>
+      </w:pPr>
+      <w:r>
+        <w:rPr>
+          <w:rtl w:val="0"/>
+        </w:rPr>
+        <w:t xml:space="preserve">Dodatkowo, w swoim urządzeniu, zdecydowałem się wykorzystać również bluetooth. Na ten moment jego działanie jest bardzo proste. Podczas uruchomienia urządzenia, inicjalizuję stos oraz tworzę charakterystykę odbierającą dane. Gdy użytkownik, wpisze do niej numer telefonu, urządzenie zapisuje go i dodaje do krótkiej kolejki. Dzięki temu, w sposób asynchroniczny, modem chcąc wysłać powiadomienie, sprawdzi aktualność numeru i wyśle wiadomość do odpowiedniego odbiorcy.</w:t>
+      </w:r>
+    </w:p>
+    <w:p>
+      <w:pPr>
+        <w:rPr/>
+      </w:pPr>
+      <w:r>
+        <w:rPr>
+          <w:rtl w:val="0"/>
+        </w:rPr>
+      </w:r>
+    </w:p>
+    <w:p>
+      <w:pPr>
+        <w:jc w:val="center"/>
+        <w:rPr/>
+      </w:pPr>
+      <w:r>
+        <w:rPr/>
+        <w:drawing>
+          <wp:inline distB="114300" distT="114300" distL="114300" distR="114300">
+            <wp:extent cx="1447800" cy="3248025"/>
+            <wp:effectExtent b="0" l="0" r="0" t="0"/>
+            <wp:docPr id="11" name="image10.png"/>
+            <a:graphic>
+              <a:graphicData uri="http://schemas.openxmlformats.org/drawingml/2006/picture">
+                <pic:pic>
+                  <pic:nvPicPr>
+                    <pic:cNvPr id="0" name="image10.png"/>
+                    <pic:cNvPicPr preferRelativeResize="0"/>
+                  </pic:nvPicPr>
+                  <pic:blipFill>
+                    <a:blip r:embed="rId22"/>
+                    <a:srcRect b="0" l="0" r="0" t="0"/>
+                    <a:stretch>
+                      <a:fillRect/>
+                    </a:stretch>
+                  </pic:blipFill>
+                  <pic:spPr>
+                    <a:xfrm>
+                      <a:off x="0" y="0"/>
+                      <a:ext cx="1447800" cy="3248025"/>
+                    </a:xfrm>
+                    <a:prstGeom prst="rect"/>
+                    <a:ln/>
+                  </pic:spPr>
+                </pic:pic>
+              </a:graphicData>
+            </a:graphic>
+          </wp:inline>
+        </w:drawing>
+      </w:r>
+      <w:r>
+        <w:rPr>
+          <w:rtl w:val="0"/>
+        </w:rPr>
+      </w:r>
+    </w:p>
+    <w:p>
+      <w:pPr>
+        <w:jc w:val="center"/>
+        <w:rPr/>
+      </w:pPr>
+      <w:r>
+        <w:rPr>
+          <w:rtl w:val="0"/>
+        </w:rPr>
+      </w:r>
+    </w:p>
+    <w:p>
+      <w:pPr>
+        <w:rPr/>
+      </w:pPr>
+      <w:r>
+        <w:rPr>
+          <w:rtl w:val="0"/>
+        </w:rPr>
+        <w:t xml:space="preserve">Przetestowałem również bardziej popularne podejście, wykorzystujące zapytania HTTP. Stworzyłem proste gniazdo TCP w JavaScript, a następnie wykorzystując gotowe biblioteki, stworzyłem tak zwanego bota do aplikacji Discord. Jest to platforma typu open source, na której użytkownicy mogą tworzyć zarówno kanały do komunikacji głosowej jak i tekstowej. Bot, to wirtualny użytkownik który wykonuje zdefiniowane w kodzie akcje. Mogą one obsługiwać specjalne funkcje serwera, lub monitorować zachowanie użytkowników. W moim przypadku, bot Filip (bo boty również mają imiona, aby można było je łatwo rozróżnić), mógłby wysyłać powiadomienie z lokalizacją, do wszystkich użytkowników serwera. Ponieważ platforma posiada bardzo dobrą aplikację na urządzenia mobilne, powiadomienie mogłoby szybko być odebrane przez jednego z użytkowników. Ostatecznie, na tym etapie pracy, zrezygnowałem z tego rozwiązania, aby uniezależnić urządzenie od dodatkowego kodu obsługującego bota. Jest to jednak rozwiązanie bardzo ciekawe i wydawałoby się, również przyszłościowe. Szczególnie biorąc pod uwagę szybko rosnącą popularność platformy i jej otwarty kod źródłowy.</w:t>
+      </w:r>
+    </w:p>
+    <w:p>
+      <w:pPr>
+        <w:rPr/>
+      </w:pPr>
+      <w:r>
+        <w:rPr>
+          <w:rtl w:val="0"/>
+        </w:rPr>
+      </w:r>
+    </w:p>
+    <w:p>
+      <w:pPr>
+        <w:pStyle w:val="Heading3"/>
+        <w:rPr/>
+      </w:pPr>
+      <w:bookmarkStart w:colFirst="0" w:colLast="0" w:name="_elayiel4p4ae" w:id="36"/>
+      <w:bookmarkEnd w:id="36"/>
+      <w:r>
+        <w:rPr>
+          <w:rtl w:val="0"/>
+        </w:rPr>
+        <w:t xml:space="preserve">Analiza zużycia energii układu</w:t>
+      </w:r>
+    </w:p>
+    <w:p>
+      <w:pPr>
+        <w:rPr/>
+      </w:pPr>
+      <w:r>
+        <w:rPr>
+          <w:rtl w:val="0"/>
+        </w:rPr>
+        <w:t xml:space="preserve">&lt;TODO: Ile prądu pobiera rejestracja i wysłanie SMS&gt;</w:t>
+      </w:r>
+      <w:r>
+        <w:rPr>
+          <w:rtl w:val="0"/>
+        </w:rPr>
+      </w:r>
+    </w:p>
+    <w:p>
+      <w:pPr>
+        <w:rPr/>
+      </w:pPr>
+      <w:r>
+        <w:rPr>
+          <w:rtl w:val="0"/>
+        </w:rPr>
+      </w:r>
+    </w:p>
+    <w:p>
+      <w:pPr>
+        <w:rPr/>
+      </w:pPr>
+      <w:r>
+        <w:rPr>
+          <w:rtl w:val="0"/>
+        </w:rPr>
       </w:r>
     </w:p>
     <w:p>
@@ -9101,13 +9506,70 @@
         <w:pStyle w:val="Heading2"/>
         <w:rPr/>
       </w:pPr>
-      <w:bookmarkStart w:colFirst="0" w:colLast="0" w:name="_fl1m20vix1tf" w:id="35"/>
-      <w:bookmarkEnd w:id="35"/>
-      <w:r>
-        <w:rPr>
-          <w:rtl w:val="0"/>
-        </w:rPr>
-        <w:t xml:space="preserve">LTE</w:t>
+      <w:bookmarkStart w:colFirst="0" w:colLast="0" w:name="_t3ayka71phaj" w:id="37"/>
+      <w:bookmarkEnd w:id="37"/>
+      <w:r>
+        <w:rPr>
+          <w:rtl w:val="0"/>
+        </w:rPr>
+        <w:t xml:space="preserve">GPS</w:t>
+      </w:r>
+    </w:p>
+    <w:p>
+      <w:pPr>
+        <w:rPr/>
+      </w:pPr>
+      <w:r>
+        <w:rPr>
+          <w:rtl w:val="0"/>
+        </w:rPr>
+        <w:t xml:space="preserve">Zasada działania GPS okazała się stosunkowo prosta. Zgodnie z dokumentacją, należy w odpowiedniej kolejności zasilić przetwornice, aby GPS zaczął określać swoje położenie. GPS, odsyła wiadomości zgodne z protokołem NMEA. Są to zdania, zapisane kodem ASCII. Z tego powodu, wykonałem fragmentowanie kodu, zgodnie z protokołem. Przetworzone informację, zapisywane są w strukturze, którą LTE może otrzymać stosując getter. Po zapisaniu danych, GPS zostaje wyłączony</w:t>
+      </w:r>
+    </w:p>
+    <w:p>
+      <w:pPr>
+        <w:jc w:val="center"/>
+        <w:rPr/>
+      </w:pPr>
+      <w:r>
+        <w:rPr/>
+        <w:drawing>
+          <wp:inline distB="114300" distT="114300" distL="114300" distR="114300">
+            <wp:extent cx="1609725" cy="4105275"/>
+            <wp:effectExtent b="0" l="0" r="0" t="0"/>
+            <wp:docPr id="14" name="image9.png"/>
+            <a:graphic>
+              <a:graphicData uri="http://schemas.openxmlformats.org/drawingml/2006/picture">
+                <pic:pic>
+                  <pic:nvPicPr>
+                    <pic:cNvPr id="0" name="image9.png"/>
+                    <pic:cNvPicPr preferRelativeResize="0"/>
+                  </pic:nvPicPr>
+                  <pic:blipFill>
+                    <a:blip r:embed="rId23"/>
+                    <a:srcRect b="0" l="0" r="0" t="0"/>
+                    <a:stretch>
+                      <a:fillRect/>
+                    </a:stretch>
+                  </pic:blipFill>
+                  <pic:spPr>
+                    <a:xfrm>
+                      <a:off x="0" y="0"/>
+                      <a:ext cx="1609725" cy="4105275"/>
+                    </a:xfrm>
+                    <a:prstGeom prst="rect"/>
+                    <a:ln/>
+                  </pic:spPr>
+                </pic:pic>
+              </a:graphicData>
+            </a:graphic>
+          </wp:inline>
+        </w:drawing>
+      </w:r>
+      <w:r>
+        <w:rPr>
+          <w:rtl w:val="0"/>
+        </w:rPr>
       </w:r>
     </w:p>
     <w:p>
@@ -9115,43 +9577,8 @@
         <w:pStyle w:val="Heading3"/>
         <w:rPr/>
       </w:pPr>
-      <w:bookmarkStart w:colFirst="0" w:colLast="0" w:name="_40u7xsuciili" w:id="36"/>
-      <w:bookmarkEnd w:id="36"/>
-      <w:r>
-        <w:rPr>
-          <w:rtl w:val="0"/>
-        </w:rPr>
-        <w:t xml:space="preserve">Implementacja powiadamiania o zdarzeniu</w:t>
-      </w:r>
-    </w:p>
-    <w:p>
-      <w:pPr>
-        <w:rPr/>
-      </w:pPr>
-      <w:r>
-        <w:rPr>
-          <w:rtl w:val="0"/>
-        </w:rPr>
-        <w:t xml:space="preserve">&lt; Trzeba wybrać jakiś sensowny sposób powiadamiania. Czy lepiej SMS, HTTP do jakiegoś serwera, czy w ogóle to wyrzucić &gt;</w:t>
-      </w:r>
-    </w:p>
-    <w:p>
-      <w:pPr>
-        <w:rPr/>
-      </w:pPr>
-      <w:r>
-        <w:rPr>
-          <w:rtl w:val="0"/>
-        </w:rPr>
-      </w:r>
-    </w:p>
-    <w:p>
-      <w:pPr>
-        <w:pStyle w:val="Heading3"/>
-        <w:rPr/>
-      </w:pPr>
-      <w:bookmarkStart w:colFirst="0" w:colLast="0" w:name="_elayiel4p4ae" w:id="37"/>
-      <w:bookmarkEnd w:id="37"/>
+      <w:bookmarkStart w:colFirst="0" w:colLast="0" w:name="_85461jjpvvmr" w:id="38"/>
+      <w:bookmarkEnd w:id="38"/>
       <w:r>
         <w:rPr>
           <w:rtl w:val="0"/>
@@ -9167,17 +9594,41 @@
         <w:rPr>
           <w:rtl w:val="0"/>
         </w:rPr>
-        <w:t xml:space="preserve">&lt; Czy w ogóle zasadne jest korzystanie z LTE? Może w ogóle warto zrobić tak, że wszystkie układy są totalnie wyłączone do momentu kolizji i nie śledzą? Wtedy możemy wypalić całą baterię na raz &gt;</w:t>
-      </w:r>
-    </w:p>
-    <w:p>
-      <w:pPr>
-        <w:rPr/>
-      </w:pPr>
-      <w:r>
-        <w:rPr>
-          <w:rtl w:val="0"/>
-        </w:rPr>
+        <w:t xml:space="preserve">&lt;TODO: Zobaczyć ile prądu ciągnie jak łapie fixa, a ile jak go trzyma. Czy opłaca się wyłączać Giepsa&gt;</w:t>
+      </w:r>
+    </w:p>
+    <w:p>
+      <w:pPr>
+        <w:rPr/>
+      </w:pPr>
+      <w:r>
+        <w:rPr>
+          <w:rtl w:val="0"/>
+        </w:rPr>
+      </w:r>
+    </w:p>
+    <w:p>
+      <w:pPr>
+        <w:rPr/>
+      </w:pPr>
+      <w:r>
+        <w:rPr>
+          <w:rtl w:val="0"/>
+        </w:rPr>
+      </w:r>
+    </w:p>
+    <w:p>
+      <w:pPr>
+        <w:pStyle w:val="Heading1"/>
+        <w:rPr/>
+      </w:pPr>
+      <w:bookmarkStart w:colFirst="0" w:colLast="0" w:name="_a7dsvlsnbpo9" w:id="39"/>
+      <w:bookmarkEnd w:id="39"/>
+      <w:r>
+        <w:rPr>
+          <w:rtl w:val="0"/>
+        </w:rPr>
+        <w:t xml:space="preserve">Testowanie urządzenia</w:t>
       </w:r>
     </w:p>
     <w:p>
@@ -9185,83 +9636,45 @@
         <w:pStyle w:val="Heading2"/>
         <w:rPr/>
       </w:pPr>
-      <w:bookmarkStart w:colFirst="0" w:colLast="0" w:name="_t3ayka71phaj" w:id="38"/>
-      <w:bookmarkEnd w:id="38"/>
-      <w:r>
-        <w:rPr>
-          <w:rtl w:val="0"/>
-        </w:rPr>
-        <w:t xml:space="preserve">GPS</w:t>
-      </w:r>
-    </w:p>
-    <w:p>
-      <w:pPr>
-        <w:pStyle w:val="Heading3"/>
-        <w:rPr/>
-      </w:pPr>
-      <w:bookmarkStart w:colFirst="0" w:colLast="0" w:name="_b4aebt6uoold" w:id="39"/>
-      <w:bookmarkEnd w:id="39"/>
-      <w:r>
-        <w:rPr>
-          <w:rtl w:val="0"/>
-        </w:rPr>
-        <w:t xml:space="preserve">Implementacja znajdowania lokalizacji</w:t>
-      </w:r>
-    </w:p>
-    <w:p>
-      <w:pPr>
-        <w:rPr/>
-      </w:pPr>
-      <w:r>
-        <w:rPr>
-          <w:rtl w:val="0"/>
-        </w:rPr>
-        <w:t xml:space="preserve">&lt; Fragmenty kodu ze zdobywaniem lokalizacji GPS. Być może warto użyć też POLTE? &gt;</w:t>
-      </w:r>
-    </w:p>
-    <w:p>
-      <w:pPr>
-        <w:rPr/>
-      </w:pPr>
-      <w:r>
-        <w:rPr>
-          <w:rtl w:val="0"/>
-        </w:rPr>
-      </w:r>
-    </w:p>
-    <w:p>
-      <w:pPr>
-        <w:pStyle w:val="Heading3"/>
-        <w:rPr/>
-      </w:pPr>
-      <w:bookmarkStart w:colFirst="0" w:colLast="0" w:name="_85461jjpvvmr" w:id="40"/>
+      <w:bookmarkStart w:colFirst="0" w:colLast="0" w:name="_czxyxwipkn0z" w:id="40"/>
       <w:bookmarkEnd w:id="40"/>
       <w:r>
         <w:rPr>
           <w:rtl w:val="0"/>
         </w:rPr>
-        <w:t xml:space="preserve">Analiza zużycia energii układu</w:t>
-      </w:r>
-    </w:p>
-    <w:p>
-      <w:pPr>
-        <w:rPr/>
-      </w:pPr>
-      <w:r>
-        <w:rPr>
-          <w:rtl w:val="0"/>
-        </w:rPr>
-        <w:t xml:space="preserve">&lt; Znów, czy w ogóle zasadne jest korzystanie z GPS? Może samo POLTE ma dostatecznie dobrą lokalizacje? &gt;</w:t>
-      </w:r>
-    </w:p>
-    <w:p>
-      <w:pPr>
-        <w:rPr/>
-      </w:pPr>
-      <w:r>
-        <w:rPr>
-          <w:rtl w:val="0"/>
-        </w:rPr>
+        <w:t xml:space="preserve">Metody testowania</w:t>
+      </w:r>
+    </w:p>
+    <w:p>
+      <w:pPr>
+        <w:rPr/>
+      </w:pPr>
+      <w:r>
+        <w:rPr>
+          <w:rtl w:val="0"/>
+        </w:rPr>
+        <w:t xml:space="preserve">&lt;Nie wiem. Co, mam jechać w góry, wywalić się i zobaczyć czy zadziałało?&gt;</w:t>
+      </w:r>
+    </w:p>
+    <w:p>
+      <w:pPr>
+        <w:rPr/>
+      </w:pPr>
+      <w:r>
+        <w:rPr>
+          <w:rtl w:val="0"/>
+        </w:rPr>
+      </w:r>
+    </w:p>
+    <w:p>
+      <w:pPr>
+        <w:rPr/>
+      </w:pPr>
+      <w:r>
+        <w:rPr>
+          <w:rtl w:val="0"/>
+        </w:rPr>
+        <w:t xml:space="preserve">&lt; Alternatywnie, mogę jechać w kilka różnych miejsc (miasto, góry, las, dolina), spiąć to jakimś uartem i zobaczyć jak dokładnie wskazało miejsce. &gt;</w:t>
       </w:r>
     </w:p>
     <w:p>
@@ -9279,59 +9692,70 @@
         <w:pStyle w:val="Heading1"/>
         <w:rPr/>
       </w:pPr>
-      <w:bookmarkStart w:colFirst="0" w:colLast="0" w:name="_a7dsvlsnbpo9" w:id="41"/>
+      <w:bookmarkStart w:colFirst="0" w:colLast="0" w:name="_peg3lr3emqyd" w:id="41"/>
       <w:bookmarkEnd w:id="41"/>
       <w:r>
         <w:rPr>
           <w:rtl w:val="0"/>
         </w:rPr>
-        <w:t xml:space="preserve">Testowanie urządzenia</w:t>
-      </w:r>
-    </w:p>
-    <w:p>
-      <w:pPr>
-        <w:pStyle w:val="Heading2"/>
-        <w:rPr/>
-      </w:pPr>
-      <w:bookmarkStart w:colFirst="0" w:colLast="0" w:name="_czxyxwipkn0z" w:id="42"/>
+        <w:t xml:space="preserve">Możliwości rozwoju urządzenia</w:t>
+      </w:r>
+    </w:p>
+    <w:p>
+      <w:pPr>
+        <w:rPr/>
+      </w:pPr>
+      <w:r>
+        <w:rPr>
+          <w:rtl w:val="0"/>
+        </w:rPr>
+        <w:t xml:space="preserve">Kierunków rozwoju urządzenia jest zdecydowanie wiele. Jednym z nich, jest ulepszenie samych algorytmów. Akcelerometr posiada rdzeń nauczania maszynowego, który można wykorzystać do stworzenia bardziej precyzyjnych sekwencji. Wymaga to jednak czasochłonnego zbierania danych i ich analizy.</w:t>
+      </w:r>
+    </w:p>
+    <w:p>
+      <w:pPr>
+        <w:rPr/>
+      </w:pPr>
+      <w:r>
+        <w:rPr>
+          <w:rtl w:val="0"/>
+        </w:rPr>
+        <w:t xml:space="preserve">Kolejnym z elementów, jest rozbudowa logiki urządzenia. Bluetooth można wykorzystać do połączenia urządzenia z telefonem. Z jego poziomu mógłbym sterować trybami pracy urządzenia i dostosowywać algorytmy do trybu jazdy. Również wspomniane przeze mnie powiadomienia przez platformę Discord, wydają się być przyszłościowym rozwiązaniem.</w:t>
+      </w:r>
+    </w:p>
+    <w:p>
+      <w:pPr>
+        <w:rPr/>
+      </w:pPr>
+      <w:r>
+        <w:rPr>
+          <w:rtl w:val="0"/>
+        </w:rPr>
+        <w:t xml:space="preserve"> </w:t>
+      </w:r>
+    </w:p>
+    <w:p>
+      <w:pPr>
+        <w:pStyle w:val="Heading1"/>
+        <w:rPr/>
+      </w:pPr>
+      <w:bookmarkStart w:colFirst="0" w:colLast="0" w:name="_kssrt8euekdg" w:id="42"/>
       <w:bookmarkEnd w:id="42"/>
       <w:r>
         <w:rPr>
           <w:rtl w:val="0"/>
         </w:rPr>
-        <w:t xml:space="preserve">Metody testowania</w:t>
-      </w:r>
-    </w:p>
-    <w:p>
-      <w:pPr>
-        <w:rPr/>
-      </w:pPr>
-      <w:r>
-        <w:rPr>
-          <w:rtl w:val="0"/>
-        </w:rPr>
-        <w:t xml:space="preserve">&lt;Nie wiem. Co, mam jechać w góry, wywalić się i zobaczyć czy zadziałało?&gt;</w:t>
-      </w:r>
-    </w:p>
-    <w:p>
-      <w:pPr>
-        <w:rPr/>
-      </w:pPr>
-      <w:r>
-        <w:rPr>
-          <w:rtl w:val="0"/>
-        </w:rPr>
-      </w:r>
-    </w:p>
-    <w:p>
-      <w:pPr>
-        <w:rPr/>
-      </w:pPr>
-      <w:r>
-        <w:rPr>
-          <w:rtl w:val="0"/>
-        </w:rPr>
-        <w:t xml:space="preserve">&lt; Alternatywnie, mogę jechać w kilka różnych miejsc (miasto, góry, las, dolina), spiąć to jakimś uartem i zobaczyć jak dokładnie wskazało miejsce. &gt;</w:t>
+        <w:t xml:space="preserve">Podsumowanie pracy</w:t>
+      </w:r>
+    </w:p>
+    <w:p>
+      <w:pPr>
+        <w:rPr/>
+      </w:pPr>
+      <w:r>
+        <w:rPr>
+          <w:rtl w:val="0"/>
+        </w:rPr>
       </w:r>
     </w:p>
     <w:p>
@@ -9349,91 +9773,12 @@
         <w:pStyle w:val="Heading1"/>
         <w:rPr/>
       </w:pPr>
-      <w:bookmarkStart w:colFirst="0" w:colLast="0" w:name="_peg3lr3emqyd" w:id="43"/>
+      <w:bookmarkStart w:colFirst="0" w:colLast="0" w:name="_lu8mcl4bf4ma" w:id="43"/>
       <w:bookmarkEnd w:id="43"/>
       <w:r>
         <w:rPr>
           <w:rtl w:val="0"/>
         </w:rPr>
-        <w:t xml:space="preserve">Możliwości rozwoju urządzenia</w:t>
-      </w:r>
-    </w:p>
-    <w:p>
-      <w:pPr>
-        <w:rPr/>
-      </w:pPr>
-      <w:r>
-        <w:rPr>
-          <w:rtl w:val="0"/>
-        </w:rPr>
-        <w:t xml:space="preserve">&lt; No tu trzebaby coś napisać, jak można to rozbudować, jak będzie więcej czasu &gt;</w:t>
-      </w:r>
-    </w:p>
-    <w:p>
-      <w:pPr>
-        <w:rPr/>
-      </w:pPr>
-      <w:r>
-        <w:rPr>
-          <w:rtl w:val="0"/>
-        </w:rPr>
-      </w:r>
-    </w:p>
-    <w:p>
-      <w:pPr>
-        <w:rPr/>
-      </w:pPr>
-      <w:r>
-        <w:rPr>
-          <w:rtl w:val="0"/>
-        </w:rPr>
-      </w:r>
-    </w:p>
-    <w:p>
-      <w:pPr>
-        <w:pStyle w:val="Heading1"/>
-        <w:rPr/>
-      </w:pPr>
-      <w:bookmarkStart w:colFirst="0" w:colLast="0" w:name="_kssrt8euekdg" w:id="44"/>
-      <w:bookmarkEnd w:id="44"/>
-      <w:r>
-        <w:rPr>
-          <w:rtl w:val="0"/>
-        </w:rPr>
-        <w:t xml:space="preserve">Podsumowanie pracy</w:t>
-      </w:r>
-    </w:p>
-    <w:p>
-      <w:pPr>
-        <w:rPr/>
-      </w:pPr>
-      <w:r>
-        <w:rPr>
-          <w:rtl w:val="0"/>
-        </w:rPr>
-      </w:r>
-    </w:p>
-    <w:p>
-      <w:pPr>
-        <w:rPr/>
-      </w:pPr>
-      <w:r>
-        <w:rPr>
-          <w:rtl w:val="0"/>
-        </w:rPr>
-      </w:r>
-    </w:p>
-    <w:p>
-      <w:pPr>
-        <w:pStyle w:val="Heading1"/>
-        <w:rPr/>
-      </w:pPr>
-      <w:bookmarkStart w:colFirst="0" w:colLast="0" w:name="_lu8mcl4bf4ma" w:id="45"/>
-      <w:bookmarkEnd w:id="45"/>
-      <w:r>
-        <w:rPr>
-          <w:rtl w:val="0"/>
-        </w:rPr>
         <w:t xml:space="preserve">Zakończenie i oklaski</w:t>
       </w:r>
     </w:p>
@@ -9466,16 +9811,6 @@
         <w:rPr>
           <w:rtl w:val="0"/>
         </w:rPr>
-      </w:r>
-    </w:p>
-    <w:p>
-      <w:pPr>
-        <w:rPr/>
-      </w:pPr>
-      <w:r>
-        <w:rPr>
-          <w:rtl w:val="0"/>
-        </w:rPr>
         <w:t xml:space="preserve">&lt;Stół roboczy &gt;</w:t>
       </w:r>
     </w:p>
@@ -9502,8 +9837,8 @@
       </w:r>
     </w:p>
     <w:sectPr>
-      <w:footerReference r:id="rId19" w:type="default"/>
-      <w:footerReference r:id="rId20" w:type="first"/>
+      <w:footerReference r:id="rId24" w:type="default"/>
+      <w:footerReference r:id="rId25" w:type="first"/>
       <w:pgSz w:h="16834" w:w="11909" w:orient="portrait"/>
       <w:pgMar w:bottom="1440" w:top="1440" w:left="1440" w:right="1440" w:header="720" w:footer="720"/>
       <w:pgNumType w:start="1"/>

</xml_diff>